<commit_message>
added a md format TODU file
</commit_message>
<xml_diff>
--- a/TODUv0.1.docx
+++ b/TODUv0.1.docx
@@ -7,87 +7,106 @@
         <w:jc w:val="left"/>
       </w:pPr>
       <w:r>
-        <w:rPr>
-          <w:rFonts w:hint="eastAsia"/>
-        </w:rPr>
-        <w:t>存档系统</w:t>
-      </w:r>
-    </w:p>
-    <w:p>
-      <w:pPr>
-        <w:jc w:val="left"/>
-      </w:pPr>
-      <w:r>
-        <w:rPr>
-          <w:rFonts w:hint="eastAsia"/>
-        </w:rPr>
-        <w:t>游戏操控</w:t>
-      </w:r>
-    </w:p>
-    <w:p>
-      <w:pPr>
-        <w:jc w:val="left"/>
-      </w:pPr>
-      <w:r>
-        <w:rPr>
-          <w:rFonts w:hint="eastAsia"/>
-        </w:rPr>
-        <w:t>美术风格定调</w:t>
-      </w:r>
-    </w:p>
-    <w:p>
-      <w:pPr>
-        <w:jc w:val="left"/>
-      </w:pPr>
-      <w:r>
-        <w:rPr>
-          <w:rFonts w:hint="eastAsia"/>
-        </w:rPr>
-        <w:t>关卡设计</w:t>
-      </w:r>
-    </w:p>
-    <w:p>
-      <w:pPr>
-        <w:jc w:val="left"/>
-      </w:pPr>
-    </w:p>
-    <w:p>
-      <w:pPr>
-        <w:jc w:val="left"/>
-      </w:pPr>
-      <w:r>
-        <w:rPr>
-          <w:rFonts w:hint="eastAsia"/>
-        </w:rPr>
-        <w:t>测试普通玩家对游戏机制的满意程度并收集改进建议</w:t>
-      </w:r>
-    </w:p>
-    <w:p>
-      <w:pPr>
-        <w:jc w:val="left"/>
-      </w:pPr>
-      <w:r>
-        <w:rPr>
-          <w:rFonts w:hint="eastAsia"/>
-        </w:rPr>
-        <w:t>多人联机</w:t>
-      </w:r>
-    </w:p>
-    <w:p>
-      <w:pPr>
-        <w:jc w:val="left"/>
-        <w:rPr>
-          <w:rFonts w:hint="eastAsia"/>
-        </w:rPr>
-      </w:pPr>
-      <w:r>
-        <w:rPr>
-          <w:rFonts w:hint="eastAsia"/>
-        </w:rPr>
-        <w:t>代码优化</w:t>
-      </w:r>
+        <w:t xml:space="preserve">Word </w:t>
+      </w:r>
+      <w:r>
+        <w:rPr>
+          <w:rFonts w:hint="eastAsia"/>
+        </w:rPr>
+        <w:t>格式计划列表</w:t>
+      </w:r>
+    </w:p>
+    <w:p>
+      <w:pPr>
+        <w:jc w:val="left"/>
+        <w:rPr>
+          <w:rFonts w:hint="eastAsia"/>
+        </w:rPr>
+      </w:pPr>
       <w:bookmarkStart w:id="0" w:name="_GoBack"/>
       <w:bookmarkEnd w:id="0"/>
+    </w:p>
+    <w:p>
+      <w:pPr>
+        <w:jc w:val="left"/>
+      </w:pPr>
+      <w:r>
+        <w:rPr>
+          <w:rFonts w:hint="eastAsia"/>
+        </w:rPr>
+        <w:t>存档系统</w:t>
+      </w:r>
+    </w:p>
+    <w:p>
+      <w:pPr>
+        <w:jc w:val="left"/>
+      </w:pPr>
+      <w:r>
+        <w:rPr>
+          <w:rFonts w:hint="eastAsia"/>
+        </w:rPr>
+        <w:t>游戏操控</w:t>
+      </w:r>
+    </w:p>
+    <w:p>
+      <w:pPr>
+        <w:jc w:val="left"/>
+      </w:pPr>
+      <w:r>
+        <w:rPr>
+          <w:rFonts w:hint="eastAsia"/>
+        </w:rPr>
+        <w:t>美术风格定调</w:t>
+      </w:r>
+    </w:p>
+    <w:p>
+      <w:pPr>
+        <w:jc w:val="left"/>
+      </w:pPr>
+      <w:r>
+        <w:rPr>
+          <w:rFonts w:hint="eastAsia"/>
+        </w:rPr>
+        <w:t>关卡设计</w:t>
+      </w:r>
+    </w:p>
+    <w:p>
+      <w:pPr>
+        <w:jc w:val="left"/>
+      </w:pPr>
+    </w:p>
+    <w:p>
+      <w:pPr>
+        <w:jc w:val="left"/>
+      </w:pPr>
+      <w:r>
+        <w:rPr>
+          <w:rFonts w:hint="eastAsia"/>
+        </w:rPr>
+        <w:t>测试普通玩家对游戏机制的满意程度并收集改进建议</w:t>
+      </w:r>
+    </w:p>
+    <w:p>
+      <w:pPr>
+        <w:jc w:val="left"/>
+      </w:pPr>
+      <w:r>
+        <w:rPr>
+          <w:rFonts w:hint="eastAsia"/>
+        </w:rPr>
+        <w:t>多人联机</w:t>
+      </w:r>
+    </w:p>
+    <w:p>
+      <w:pPr>
+        <w:jc w:val="left"/>
+      </w:pPr>
+      <w:r>
+        <w:rPr>
+          <w:rFonts w:hint="eastAsia"/>
+        </w:rPr>
+        <w:t>代码优化</w:t>
+      </w:r>
     </w:p>
     <w:p>
       <w:pPr>

</xml_diff>